<commit_message>
Analyse Audiodaten Dopplerffekt fertig
</commit_message>
<xml_diff>
--- a/Arbeit/Notizen/Laser+Radarpistolen.docx
+++ b/Arbeit/Notizen/Laser+Radarpistolen.docx
@@ -88,6 +88,11 @@
       <w:r>
         <w:t>Vorteil Audio: Kein genaues Ausrichten auf ein spezielles Fahrzeug möglich; Nachteil: Messungen sind schwer möglich, wenn viel Verkehr herrscht</w:t>
       </w:r>
+    </w:p>
+    <w:p>
+      <w:pPr>
+        <w:jc w:val="left"/>
+      </w:pPr>
     </w:p>
     <w:sectPr>
       <w:pgSz w:w="11906" w:h="16838"/>

</xml_diff>